<commit_message>
commit graphs (modified) to include the feedbacks
1. It is now 4*3 graph setup
2. includes sub-headings
3. includes figure super titlte on Y-axis
4. re-jigged graph subplots as per the discussion
</commit_message>
<xml_diff>
--- a/Factors and Ridership Data/Script Outputs/Est6_Outputs/New Microsoft Word Document.docx
+++ b/Factors and Ridership Data/Script Outputs/Est6_Outputs/New Microsoft Word Document.docx
@@ -12,10 +12,10 @@
           <w:noProof/>
         </w:rPr>
         <w:drawing>
-          <wp:inline distT="0" distB="0" distL="0" distR="0" wp14:anchorId="62FDE51B" wp14:editId="45F18D8F">
-            <wp:extent cx="9107805" cy="6519553"/>
-            <wp:effectExtent l="0" t="0" r="0" b="0"/>
-            <wp:docPr id="1" name="Picture 1"/>
+          <wp:inline distT="0" distB="0" distL="0" distR="0" wp14:anchorId="02DBBB25" wp14:editId="3464A8D7">
+            <wp:extent cx="9134475" cy="5810250"/>
+            <wp:effectExtent l="0" t="0" r="9525" b="0"/>
+            <wp:docPr id="2" name="Picture 2"/>
             <wp:cNvGraphicFramePr>
               <a:graphicFrameLocks xmlns:a="http://schemas.openxmlformats.org/drawingml/2006/main" noChangeAspect="1"/>
             </wp:cNvGraphicFramePr>
@@ -28,7 +28,7 @@
                       <a:picLocks noChangeAspect="1" noChangeArrowheads="1"/>
                     </pic:cNvPicPr>
                   </pic:nvPicPr>
-                  <pic:blipFill rotWithShape="1">
+                  <pic:blipFill>
                     <a:blip r:embed="rId4">
                       <a:extLst>
                         <a:ext uri="{28A0092B-C50C-407E-A947-70E740481C1C}">
@@ -36,13 +36,15 @@
                         </a:ext>
                       </a:extLst>
                     </a:blip>
-                    <a:srcRect l="8514" t="9392" r="8067" b="6813"/>
-                    <a:stretch/>
+                    <a:srcRect/>
+                    <a:stretch>
+                      <a:fillRect/>
+                    </a:stretch>
                   </pic:blipFill>
                   <pic:spPr bwMode="auto">
                     <a:xfrm>
                       <a:off x="0" y="0"/>
-                      <a:ext cx="9135435" cy="6539331"/>
+                      <a:ext cx="9134475" cy="5810250"/>
                     </a:xfrm>
                     <a:prstGeom prst="rect">
                       <a:avLst/>
@@ -51,11 +53,6 @@
                     <a:ln>
                       <a:noFill/>
                     </a:ln>
-                    <a:extLst>
-                      <a:ext uri="{53640926-AAD7-44D8-BBD7-CCE9431645EC}">
-                        <a14:shadowObscured xmlns:a14="http://schemas.microsoft.com/office/drawing/2010/main"/>
-                      </a:ext>
-                    </a:extLst>
                   </pic:spPr>
                 </pic:pic>
               </a:graphicData>
@@ -63,8 +60,6 @@
           </wp:inline>
         </w:drawing>
       </w:r>
-      <w:bookmarkStart w:id="0" w:name="_GoBack"/>
-      <w:bookmarkEnd w:id="0"/>
     </w:p>
     <w:p>
       <w:pPr>
@@ -82,9 +77,8 @@
           <w:t>1</w:t>
         </w:r>
       </w:fldSimple>
-      <w:r>
-        <w:t xml:space="preserve"> Do something</w:t>
-      </w:r>
+      <w:bookmarkStart w:id="0" w:name="_GoBack"/>
+      <w:bookmarkEnd w:id="0"/>
     </w:p>
     <w:sectPr>
       <w:pgSz w:w="15840" w:h="12240" w:orient="landscape"/>

</xml_diff>